<commit_message>
Update projet/A1-Fondamentaux Scientifiques -2018-2019_Feuille_Avancement_Groupe.docx
</commit_message>
<xml_diff>
--- a/projet/A1-Fondamentaux Scientifiques -2018-2019_Feuille_Avancement_Groupe.docx
+++ b/projet/A1-Fondamentaux Scientifiques -2018-2019_Feuille_Avancement_Groupe.docx
@@ -6454,21 +6454,22 @@
           <w:insideH w:val="single" w:sz="4" w:space="0" w:color="auto"/>
           <w:insideV w:val="single" w:sz="4" w:space="0" w:color="auto"/>
         </w:tblBorders>
+        <w:tblLayout w:type="fixed"/>
         <w:tblLook w:val="01E0" w:firstRow="1" w:lastRow="1" w:firstColumn="1" w:lastColumn="1" w:noHBand="0" w:noVBand="0"/>
       </w:tblPr>
       <w:tblGrid>
-        <w:gridCol w:w="1152"/>
-        <w:gridCol w:w="720"/>
-        <w:gridCol w:w="719"/>
-        <w:gridCol w:w="720"/>
-        <w:gridCol w:w="720"/>
-        <w:gridCol w:w="720"/>
-        <w:gridCol w:w="720"/>
-        <w:gridCol w:w="720"/>
-        <w:gridCol w:w="720"/>
-        <w:gridCol w:w="717"/>
-        <w:gridCol w:w="717"/>
-        <w:gridCol w:w="717"/>
+        <w:gridCol w:w="895"/>
+        <w:gridCol w:w="709"/>
+        <w:gridCol w:w="709"/>
+        <w:gridCol w:w="709"/>
+        <w:gridCol w:w="1226"/>
+        <w:gridCol w:w="554"/>
+        <w:gridCol w:w="710"/>
+        <w:gridCol w:w="710"/>
+        <w:gridCol w:w="710"/>
+        <w:gridCol w:w="710"/>
+        <w:gridCol w:w="710"/>
+        <w:gridCol w:w="710"/>
       </w:tblGrid>
       <w:tr>
         <w:trPr>
@@ -6476,7 +6477,7 @@
         </w:trPr>
         <w:tc>
           <w:tcPr>
-            <w:tcW w:w="1924" w:type="dxa"/>
+            <w:tcW w:w="895" w:type="dxa"/>
             <w:shd w:val="clear" w:color="auto" w:fill="auto"/>
             <w:vAlign w:val="center"/>
           </w:tcPr>
@@ -6496,7 +6497,7 @@
         </w:tc>
         <w:tc>
           <w:tcPr>
-            <w:tcW w:w="728" w:type="dxa"/>
+            <w:tcW w:w="709" w:type="dxa"/>
             <w:shd w:val="clear" w:color="auto" w:fill="auto"/>
             <w:vAlign w:val="center"/>
           </w:tcPr>
@@ -6528,7 +6529,7 @@
         </w:tc>
         <w:tc>
           <w:tcPr>
-            <w:tcW w:w="727" w:type="dxa"/>
+            <w:tcW w:w="709" w:type="dxa"/>
             <w:shd w:val="clear" w:color="auto" w:fill="auto"/>
             <w:vAlign w:val="center"/>
           </w:tcPr>
@@ -6566,7 +6567,7 @@
         </w:tc>
         <w:tc>
           <w:tcPr>
-            <w:tcW w:w="728" w:type="dxa"/>
+            <w:tcW w:w="709" w:type="dxa"/>
             <w:shd w:val="clear" w:color="auto" w:fill="auto"/>
             <w:vAlign w:val="center"/>
           </w:tcPr>
@@ -6604,7 +6605,7 @@
         </w:tc>
         <w:tc>
           <w:tcPr>
-            <w:tcW w:w="729" w:type="dxa"/>
+            <w:tcW w:w="1226" w:type="dxa"/>
             <w:shd w:val="clear" w:color="auto" w:fill="auto"/>
             <w:vAlign w:val="center"/>
           </w:tcPr>
@@ -6642,7 +6643,7 @@
         </w:tc>
         <w:tc>
           <w:tcPr>
-            <w:tcW w:w="729" w:type="dxa"/>
+            <w:tcW w:w="554" w:type="dxa"/>
             <w:shd w:val="clear" w:color="auto" w:fill="auto"/>
             <w:vAlign w:val="center"/>
           </w:tcPr>
@@ -6680,7 +6681,7 @@
         </w:tc>
         <w:tc>
           <w:tcPr>
-            <w:tcW w:w="729" w:type="dxa"/>
+            <w:tcW w:w="710" w:type="dxa"/>
             <w:shd w:val="clear" w:color="auto" w:fill="auto"/>
             <w:vAlign w:val="center"/>
           </w:tcPr>
@@ -6718,7 +6719,7 @@
         </w:tc>
         <w:tc>
           <w:tcPr>
-            <w:tcW w:w="729" w:type="dxa"/>
+            <w:tcW w:w="710" w:type="dxa"/>
             <w:shd w:val="clear" w:color="auto" w:fill="auto"/>
             <w:vAlign w:val="center"/>
           </w:tcPr>
@@ -6756,7 +6757,7 @@
         </w:tc>
         <w:tc>
           <w:tcPr>
-            <w:tcW w:w="729" w:type="dxa"/>
+            <w:tcW w:w="710" w:type="dxa"/>
             <w:shd w:val="clear" w:color="auto" w:fill="auto"/>
             <w:vAlign w:val="center"/>
           </w:tcPr>
@@ -6794,7 +6795,7 @@
         </w:tc>
         <w:tc>
           <w:tcPr>
-            <w:tcW w:w="512" w:type="dxa"/>
+            <w:tcW w:w="710" w:type="dxa"/>
           </w:tcPr>
           <w:p>
             <w:pPr>
@@ -6824,7 +6825,7 @@
         </w:tc>
         <w:tc>
           <w:tcPr>
-            <w:tcW w:w="512" w:type="dxa"/>
+            <w:tcW w:w="710" w:type="dxa"/>
           </w:tcPr>
           <w:p>
             <w:pPr>
@@ -6854,7 +6855,7 @@
         </w:tc>
         <w:tc>
           <w:tcPr>
-            <w:tcW w:w="512" w:type="dxa"/>
+            <w:tcW w:w="710" w:type="dxa"/>
           </w:tcPr>
           <w:p>
             <w:pPr>
@@ -6883,85 +6884,86 @@
         </w:trPr>
         <w:tc>
           <w:tcPr>
-            <w:tcW w:w="1924" w:type="dxa"/>
-            <w:shd w:val="clear" w:color="auto" w:fill="auto"/>
-          </w:tcPr>
-          <w:p/>
-        </w:tc>
-        <w:tc>
-          <w:tcPr>
-            <w:tcW w:w="728" w:type="dxa"/>
+            <w:tcW w:w="895" w:type="dxa"/>
+            <w:shd w:val="clear" w:color="auto" w:fill="auto"/>
+          </w:tcPr>
+          <w:p/>
+        </w:tc>
+        <w:tc>
+          <w:tcPr>
+            <w:tcW w:w="709" w:type="dxa"/>
+            <w:shd w:val="clear" w:color="auto" w:fill="auto"/>
+          </w:tcPr>
+          <w:p/>
+        </w:tc>
+        <w:tc>
+          <w:tcPr>
+            <w:tcW w:w="709" w:type="dxa"/>
+            <w:shd w:val="clear" w:color="auto" w:fill="auto"/>
+          </w:tcPr>
+          <w:p/>
+        </w:tc>
+        <w:tc>
+          <w:tcPr>
+            <w:tcW w:w="709" w:type="dxa"/>
+            <w:shd w:val="clear" w:color="auto" w:fill="auto"/>
+          </w:tcPr>
+          <w:p/>
+        </w:tc>
+        <w:tc>
+          <w:tcPr>
+            <w:tcW w:w="1226" w:type="dxa"/>
             <w:shd w:val="clear" w:color="auto" w:fill="auto"/>
           </w:tcPr>
           <w:p>
-            <w:bookmarkStart w:id="0" w:name="_GoBack"/>
-            <w:bookmarkEnd w:id="0"/>
+            <w:r>
+              <w:t>Montage électrique du module cardio</w:t>
+            </w:r>
           </w:p>
         </w:tc>
         <w:tc>
           <w:tcPr>
-            <w:tcW w:w="727" w:type="dxa"/>
-            <w:shd w:val="clear" w:color="auto" w:fill="auto"/>
-          </w:tcPr>
-          <w:p/>
-        </w:tc>
-        <w:tc>
-          <w:tcPr>
-            <w:tcW w:w="728" w:type="dxa"/>
-            <w:shd w:val="clear" w:color="auto" w:fill="auto"/>
-          </w:tcPr>
-          <w:p/>
-        </w:tc>
-        <w:tc>
-          <w:tcPr>
-            <w:tcW w:w="729" w:type="dxa"/>
-            <w:shd w:val="clear" w:color="auto" w:fill="auto"/>
-          </w:tcPr>
-          <w:p/>
-        </w:tc>
-        <w:tc>
-          <w:tcPr>
-            <w:tcW w:w="729" w:type="dxa"/>
-            <w:shd w:val="clear" w:color="auto" w:fill="auto"/>
-          </w:tcPr>
-          <w:p/>
-        </w:tc>
-        <w:tc>
-          <w:tcPr>
-            <w:tcW w:w="729" w:type="dxa"/>
-            <w:shd w:val="clear" w:color="auto" w:fill="auto"/>
-          </w:tcPr>
-          <w:p/>
-        </w:tc>
-        <w:tc>
-          <w:tcPr>
-            <w:tcW w:w="729" w:type="dxa"/>
-            <w:shd w:val="clear" w:color="auto" w:fill="auto"/>
-          </w:tcPr>
-          <w:p/>
-        </w:tc>
-        <w:tc>
-          <w:tcPr>
-            <w:tcW w:w="729" w:type="dxa"/>
-            <w:shd w:val="clear" w:color="auto" w:fill="auto"/>
-          </w:tcPr>
-          <w:p/>
-        </w:tc>
-        <w:tc>
-          <w:tcPr>
-            <w:tcW w:w="512" w:type="dxa"/>
-          </w:tcPr>
-          <w:p/>
-        </w:tc>
-        <w:tc>
-          <w:tcPr>
-            <w:tcW w:w="512" w:type="dxa"/>
-          </w:tcPr>
-          <w:p/>
-        </w:tc>
-        <w:tc>
-          <w:tcPr>
-            <w:tcW w:w="512" w:type="dxa"/>
+            <w:tcW w:w="554" w:type="dxa"/>
+            <w:shd w:val="clear" w:color="auto" w:fill="auto"/>
+          </w:tcPr>
+          <w:p/>
+        </w:tc>
+        <w:tc>
+          <w:tcPr>
+            <w:tcW w:w="710" w:type="dxa"/>
+            <w:shd w:val="clear" w:color="auto" w:fill="auto"/>
+          </w:tcPr>
+          <w:p/>
+        </w:tc>
+        <w:tc>
+          <w:tcPr>
+            <w:tcW w:w="710" w:type="dxa"/>
+            <w:shd w:val="clear" w:color="auto" w:fill="auto"/>
+          </w:tcPr>
+          <w:p/>
+        </w:tc>
+        <w:tc>
+          <w:tcPr>
+            <w:tcW w:w="710" w:type="dxa"/>
+            <w:shd w:val="clear" w:color="auto" w:fill="auto"/>
+          </w:tcPr>
+          <w:p/>
+        </w:tc>
+        <w:tc>
+          <w:tcPr>
+            <w:tcW w:w="710" w:type="dxa"/>
+          </w:tcPr>
+          <w:p/>
+        </w:tc>
+        <w:tc>
+          <w:tcPr>
+            <w:tcW w:w="710" w:type="dxa"/>
+          </w:tcPr>
+          <w:p/>
+        </w:tc>
+        <w:tc>
+          <w:tcPr>
+            <w:tcW w:w="710" w:type="dxa"/>
           </w:tcPr>
           <w:p/>
         </w:tc>
@@ -6972,82 +6974,82 @@
         </w:trPr>
         <w:tc>
           <w:tcPr>
-            <w:tcW w:w="1924" w:type="dxa"/>
-            <w:shd w:val="clear" w:color="auto" w:fill="auto"/>
-          </w:tcPr>
-          <w:p/>
-        </w:tc>
-        <w:tc>
-          <w:tcPr>
-            <w:tcW w:w="728" w:type="dxa"/>
-            <w:shd w:val="clear" w:color="auto" w:fill="auto"/>
-          </w:tcPr>
-          <w:p/>
-        </w:tc>
-        <w:tc>
-          <w:tcPr>
-            <w:tcW w:w="727" w:type="dxa"/>
-            <w:shd w:val="clear" w:color="auto" w:fill="auto"/>
-          </w:tcPr>
-          <w:p/>
-        </w:tc>
-        <w:tc>
-          <w:tcPr>
-            <w:tcW w:w="728" w:type="dxa"/>
-            <w:shd w:val="clear" w:color="auto" w:fill="auto"/>
-          </w:tcPr>
-          <w:p/>
-        </w:tc>
-        <w:tc>
-          <w:tcPr>
-            <w:tcW w:w="729" w:type="dxa"/>
-            <w:shd w:val="clear" w:color="auto" w:fill="auto"/>
-          </w:tcPr>
-          <w:p/>
-        </w:tc>
-        <w:tc>
-          <w:tcPr>
-            <w:tcW w:w="729" w:type="dxa"/>
-            <w:shd w:val="clear" w:color="auto" w:fill="auto"/>
-          </w:tcPr>
-          <w:p/>
-        </w:tc>
-        <w:tc>
-          <w:tcPr>
-            <w:tcW w:w="729" w:type="dxa"/>
-            <w:shd w:val="clear" w:color="auto" w:fill="auto"/>
-          </w:tcPr>
-          <w:p/>
-        </w:tc>
-        <w:tc>
-          <w:tcPr>
-            <w:tcW w:w="729" w:type="dxa"/>
-            <w:shd w:val="clear" w:color="auto" w:fill="auto"/>
-          </w:tcPr>
-          <w:p/>
-        </w:tc>
-        <w:tc>
-          <w:tcPr>
-            <w:tcW w:w="729" w:type="dxa"/>
-            <w:shd w:val="clear" w:color="auto" w:fill="auto"/>
-          </w:tcPr>
-          <w:p/>
-        </w:tc>
-        <w:tc>
-          <w:tcPr>
-            <w:tcW w:w="512" w:type="dxa"/>
-          </w:tcPr>
-          <w:p/>
-        </w:tc>
-        <w:tc>
-          <w:tcPr>
-            <w:tcW w:w="512" w:type="dxa"/>
-          </w:tcPr>
-          <w:p/>
-        </w:tc>
-        <w:tc>
-          <w:tcPr>
-            <w:tcW w:w="512" w:type="dxa"/>
+            <w:tcW w:w="895" w:type="dxa"/>
+            <w:shd w:val="clear" w:color="auto" w:fill="auto"/>
+          </w:tcPr>
+          <w:p/>
+        </w:tc>
+        <w:tc>
+          <w:tcPr>
+            <w:tcW w:w="709" w:type="dxa"/>
+            <w:shd w:val="clear" w:color="auto" w:fill="auto"/>
+          </w:tcPr>
+          <w:p/>
+        </w:tc>
+        <w:tc>
+          <w:tcPr>
+            <w:tcW w:w="709" w:type="dxa"/>
+            <w:shd w:val="clear" w:color="auto" w:fill="auto"/>
+          </w:tcPr>
+          <w:p/>
+        </w:tc>
+        <w:tc>
+          <w:tcPr>
+            <w:tcW w:w="709" w:type="dxa"/>
+            <w:shd w:val="clear" w:color="auto" w:fill="auto"/>
+          </w:tcPr>
+          <w:p/>
+        </w:tc>
+        <w:tc>
+          <w:tcPr>
+            <w:tcW w:w="1226" w:type="dxa"/>
+            <w:shd w:val="clear" w:color="auto" w:fill="auto"/>
+          </w:tcPr>
+          <w:p/>
+        </w:tc>
+        <w:tc>
+          <w:tcPr>
+            <w:tcW w:w="554" w:type="dxa"/>
+            <w:shd w:val="clear" w:color="auto" w:fill="auto"/>
+          </w:tcPr>
+          <w:p/>
+        </w:tc>
+        <w:tc>
+          <w:tcPr>
+            <w:tcW w:w="710" w:type="dxa"/>
+            <w:shd w:val="clear" w:color="auto" w:fill="auto"/>
+          </w:tcPr>
+          <w:p/>
+        </w:tc>
+        <w:tc>
+          <w:tcPr>
+            <w:tcW w:w="710" w:type="dxa"/>
+            <w:shd w:val="clear" w:color="auto" w:fill="auto"/>
+          </w:tcPr>
+          <w:p/>
+        </w:tc>
+        <w:tc>
+          <w:tcPr>
+            <w:tcW w:w="710" w:type="dxa"/>
+            <w:shd w:val="clear" w:color="auto" w:fill="auto"/>
+          </w:tcPr>
+          <w:p/>
+        </w:tc>
+        <w:tc>
+          <w:tcPr>
+            <w:tcW w:w="710" w:type="dxa"/>
+          </w:tcPr>
+          <w:p/>
+        </w:tc>
+        <w:tc>
+          <w:tcPr>
+            <w:tcW w:w="710" w:type="dxa"/>
+          </w:tcPr>
+          <w:p/>
+        </w:tc>
+        <w:tc>
+          <w:tcPr>
+            <w:tcW w:w="710" w:type="dxa"/>
           </w:tcPr>
           <w:p/>
         </w:tc>
@@ -7058,82 +7060,82 @@
         </w:trPr>
         <w:tc>
           <w:tcPr>
-            <w:tcW w:w="1924" w:type="dxa"/>
-            <w:shd w:val="clear" w:color="auto" w:fill="auto"/>
-          </w:tcPr>
-          <w:p/>
-        </w:tc>
-        <w:tc>
-          <w:tcPr>
-            <w:tcW w:w="728" w:type="dxa"/>
-            <w:shd w:val="clear" w:color="auto" w:fill="auto"/>
-          </w:tcPr>
-          <w:p/>
-        </w:tc>
-        <w:tc>
-          <w:tcPr>
-            <w:tcW w:w="727" w:type="dxa"/>
-            <w:shd w:val="clear" w:color="auto" w:fill="auto"/>
-          </w:tcPr>
-          <w:p/>
-        </w:tc>
-        <w:tc>
-          <w:tcPr>
-            <w:tcW w:w="728" w:type="dxa"/>
-            <w:shd w:val="clear" w:color="auto" w:fill="auto"/>
-          </w:tcPr>
-          <w:p/>
-        </w:tc>
-        <w:tc>
-          <w:tcPr>
-            <w:tcW w:w="729" w:type="dxa"/>
-            <w:shd w:val="clear" w:color="auto" w:fill="auto"/>
-          </w:tcPr>
-          <w:p/>
-        </w:tc>
-        <w:tc>
-          <w:tcPr>
-            <w:tcW w:w="729" w:type="dxa"/>
-            <w:shd w:val="clear" w:color="auto" w:fill="auto"/>
-          </w:tcPr>
-          <w:p/>
-        </w:tc>
-        <w:tc>
-          <w:tcPr>
-            <w:tcW w:w="729" w:type="dxa"/>
-            <w:shd w:val="clear" w:color="auto" w:fill="auto"/>
-          </w:tcPr>
-          <w:p/>
-        </w:tc>
-        <w:tc>
-          <w:tcPr>
-            <w:tcW w:w="729" w:type="dxa"/>
-            <w:shd w:val="clear" w:color="auto" w:fill="auto"/>
-          </w:tcPr>
-          <w:p/>
-        </w:tc>
-        <w:tc>
-          <w:tcPr>
-            <w:tcW w:w="729" w:type="dxa"/>
-            <w:shd w:val="clear" w:color="auto" w:fill="auto"/>
-          </w:tcPr>
-          <w:p/>
-        </w:tc>
-        <w:tc>
-          <w:tcPr>
-            <w:tcW w:w="512" w:type="dxa"/>
-          </w:tcPr>
-          <w:p/>
-        </w:tc>
-        <w:tc>
-          <w:tcPr>
-            <w:tcW w:w="512" w:type="dxa"/>
-          </w:tcPr>
-          <w:p/>
-        </w:tc>
-        <w:tc>
-          <w:tcPr>
-            <w:tcW w:w="512" w:type="dxa"/>
+            <w:tcW w:w="895" w:type="dxa"/>
+            <w:shd w:val="clear" w:color="auto" w:fill="auto"/>
+          </w:tcPr>
+          <w:p/>
+        </w:tc>
+        <w:tc>
+          <w:tcPr>
+            <w:tcW w:w="709" w:type="dxa"/>
+            <w:shd w:val="clear" w:color="auto" w:fill="auto"/>
+          </w:tcPr>
+          <w:p/>
+        </w:tc>
+        <w:tc>
+          <w:tcPr>
+            <w:tcW w:w="709" w:type="dxa"/>
+            <w:shd w:val="clear" w:color="auto" w:fill="auto"/>
+          </w:tcPr>
+          <w:p/>
+        </w:tc>
+        <w:tc>
+          <w:tcPr>
+            <w:tcW w:w="709" w:type="dxa"/>
+            <w:shd w:val="clear" w:color="auto" w:fill="auto"/>
+          </w:tcPr>
+          <w:p/>
+        </w:tc>
+        <w:tc>
+          <w:tcPr>
+            <w:tcW w:w="1226" w:type="dxa"/>
+            <w:shd w:val="clear" w:color="auto" w:fill="auto"/>
+          </w:tcPr>
+          <w:p/>
+        </w:tc>
+        <w:tc>
+          <w:tcPr>
+            <w:tcW w:w="554" w:type="dxa"/>
+            <w:shd w:val="clear" w:color="auto" w:fill="auto"/>
+          </w:tcPr>
+          <w:p/>
+        </w:tc>
+        <w:tc>
+          <w:tcPr>
+            <w:tcW w:w="710" w:type="dxa"/>
+            <w:shd w:val="clear" w:color="auto" w:fill="auto"/>
+          </w:tcPr>
+          <w:p/>
+        </w:tc>
+        <w:tc>
+          <w:tcPr>
+            <w:tcW w:w="710" w:type="dxa"/>
+            <w:shd w:val="clear" w:color="auto" w:fill="auto"/>
+          </w:tcPr>
+          <w:p/>
+        </w:tc>
+        <w:tc>
+          <w:tcPr>
+            <w:tcW w:w="710" w:type="dxa"/>
+            <w:shd w:val="clear" w:color="auto" w:fill="auto"/>
+          </w:tcPr>
+          <w:p/>
+        </w:tc>
+        <w:tc>
+          <w:tcPr>
+            <w:tcW w:w="710" w:type="dxa"/>
+          </w:tcPr>
+          <w:p/>
+        </w:tc>
+        <w:tc>
+          <w:tcPr>
+            <w:tcW w:w="710" w:type="dxa"/>
+          </w:tcPr>
+          <w:p/>
+        </w:tc>
+        <w:tc>
+          <w:tcPr>
+            <w:tcW w:w="710" w:type="dxa"/>
           </w:tcPr>
           <w:p/>
         </w:tc>
@@ -7144,82 +7146,82 @@
         </w:trPr>
         <w:tc>
           <w:tcPr>
-            <w:tcW w:w="1924" w:type="dxa"/>
-            <w:shd w:val="clear" w:color="auto" w:fill="auto"/>
-          </w:tcPr>
-          <w:p/>
-        </w:tc>
-        <w:tc>
-          <w:tcPr>
-            <w:tcW w:w="728" w:type="dxa"/>
-            <w:shd w:val="clear" w:color="auto" w:fill="auto"/>
-          </w:tcPr>
-          <w:p/>
-        </w:tc>
-        <w:tc>
-          <w:tcPr>
-            <w:tcW w:w="727" w:type="dxa"/>
-            <w:shd w:val="clear" w:color="auto" w:fill="auto"/>
-          </w:tcPr>
-          <w:p/>
-        </w:tc>
-        <w:tc>
-          <w:tcPr>
-            <w:tcW w:w="728" w:type="dxa"/>
-            <w:shd w:val="clear" w:color="auto" w:fill="auto"/>
-          </w:tcPr>
-          <w:p/>
-        </w:tc>
-        <w:tc>
-          <w:tcPr>
-            <w:tcW w:w="729" w:type="dxa"/>
-            <w:shd w:val="clear" w:color="auto" w:fill="auto"/>
-          </w:tcPr>
-          <w:p/>
-        </w:tc>
-        <w:tc>
-          <w:tcPr>
-            <w:tcW w:w="729" w:type="dxa"/>
-            <w:shd w:val="clear" w:color="auto" w:fill="auto"/>
-          </w:tcPr>
-          <w:p/>
-        </w:tc>
-        <w:tc>
-          <w:tcPr>
-            <w:tcW w:w="729" w:type="dxa"/>
-            <w:shd w:val="clear" w:color="auto" w:fill="auto"/>
-          </w:tcPr>
-          <w:p/>
-        </w:tc>
-        <w:tc>
-          <w:tcPr>
-            <w:tcW w:w="729" w:type="dxa"/>
-            <w:shd w:val="clear" w:color="auto" w:fill="auto"/>
-          </w:tcPr>
-          <w:p/>
-        </w:tc>
-        <w:tc>
-          <w:tcPr>
-            <w:tcW w:w="729" w:type="dxa"/>
-            <w:shd w:val="clear" w:color="auto" w:fill="auto"/>
-          </w:tcPr>
-          <w:p/>
-        </w:tc>
-        <w:tc>
-          <w:tcPr>
-            <w:tcW w:w="512" w:type="dxa"/>
-          </w:tcPr>
-          <w:p/>
-        </w:tc>
-        <w:tc>
-          <w:tcPr>
-            <w:tcW w:w="512" w:type="dxa"/>
-          </w:tcPr>
-          <w:p/>
-        </w:tc>
-        <w:tc>
-          <w:tcPr>
-            <w:tcW w:w="512" w:type="dxa"/>
+            <w:tcW w:w="895" w:type="dxa"/>
+            <w:shd w:val="clear" w:color="auto" w:fill="auto"/>
+          </w:tcPr>
+          <w:p/>
+        </w:tc>
+        <w:tc>
+          <w:tcPr>
+            <w:tcW w:w="709" w:type="dxa"/>
+            <w:shd w:val="clear" w:color="auto" w:fill="auto"/>
+          </w:tcPr>
+          <w:p/>
+        </w:tc>
+        <w:tc>
+          <w:tcPr>
+            <w:tcW w:w="709" w:type="dxa"/>
+            <w:shd w:val="clear" w:color="auto" w:fill="auto"/>
+          </w:tcPr>
+          <w:p/>
+        </w:tc>
+        <w:tc>
+          <w:tcPr>
+            <w:tcW w:w="709" w:type="dxa"/>
+            <w:shd w:val="clear" w:color="auto" w:fill="auto"/>
+          </w:tcPr>
+          <w:p/>
+        </w:tc>
+        <w:tc>
+          <w:tcPr>
+            <w:tcW w:w="1226" w:type="dxa"/>
+            <w:shd w:val="clear" w:color="auto" w:fill="auto"/>
+          </w:tcPr>
+          <w:p/>
+        </w:tc>
+        <w:tc>
+          <w:tcPr>
+            <w:tcW w:w="554" w:type="dxa"/>
+            <w:shd w:val="clear" w:color="auto" w:fill="auto"/>
+          </w:tcPr>
+          <w:p/>
+        </w:tc>
+        <w:tc>
+          <w:tcPr>
+            <w:tcW w:w="710" w:type="dxa"/>
+            <w:shd w:val="clear" w:color="auto" w:fill="auto"/>
+          </w:tcPr>
+          <w:p/>
+        </w:tc>
+        <w:tc>
+          <w:tcPr>
+            <w:tcW w:w="710" w:type="dxa"/>
+            <w:shd w:val="clear" w:color="auto" w:fill="auto"/>
+          </w:tcPr>
+          <w:p/>
+        </w:tc>
+        <w:tc>
+          <w:tcPr>
+            <w:tcW w:w="710" w:type="dxa"/>
+            <w:shd w:val="clear" w:color="auto" w:fill="auto"/>
+          </w:tcPr>
+          <w:p/>
+        </w:tc>
+        <w:tc>
+          <w:tcPr>
+            <w:tcW w:w="710" w:type="dxa"/>
+          </w:tcPr>
+          <w:p/>
+        </w:tc>
+        <w:tc>
+          <w:tcPr>
+            <w:tcW w:w="710" w:type="dxa"/>
+          </w:tcPr>
+          <w:p/>
+        </w:tc>
+        <w:tc>
+          <w:tcPr>
+            <w:tcW w:w="710" w:type="dxa"/>
           </w:tcPr>
           <w:p/>
         </w:tc>
@@ -7230,82 +7232,82 @@
         </w:trPr>
         <w:tc>
           <w:tcPr>
-            <w:tcW w:w="1924" w:type="dxa"/>
-            <w:shd w:val="clear" w:color="auto" w:fill="auto"/>
-          </w:tcPr>
-          <w:p/>
-        </w:tc>
-        <w:tc>
-          <w:tcPr>
-            <w:tcW w:w="728" w:type="dxa"/>
-            <w:shd w:val="clear" w:color="auto" w:fill="auto"/>
-          </w:tcPr>
-          <w:p/>
-        </w:tc>
-        <w:tc>
-          <w:tcPr>
-            <w:tcW w:w="727" w:type="dxa"/>
-            <w:shd w:val="clear" w:color="auto" w:fill="auto"/>
-          </w:tcPr>
-          <w:p/>
-        </w:tc>
-        <w:tc>
-          <w:tcPr>
-            <w:tcW w:w="728" w:type="dxa"/>
-            <w:shd w:val="clear" w:color="auto" w:fill="auto"/>
-          </w:tcPr>
-          <w:p/>
-        </w:tc>
-        <w:tc>
-          <w:tcPr>
-            <w:tcW w:w="729" w:type="dxa"/>
-            <w:shd w:val="clear" w:color="auto" w:fill="auto"/>
-          </w:tcPr>
-          <w:p/>
-        </w:tc>
-        <w:tc>
-          <w:tcPr>
-            <w:tcW w:w="729" w:type="dxa"/>
-            <w:shd w:val="clear" w:color="auto" w:fill="auto"/>
-          </w:tcPr>
-          <w:p/>
-        </w:tc>
-        <w:tc>
-          <w:tcPr>
-            <w:tcW w:w="729" w:type="dxa"/>
-            <w:shd w:val="clear" w:color="auto" w:fill="auto"/>
-          </w:tcPr>
-          <w:p/>
-        </w:tc>
-        <w:tc>
-          <w:tcPr>
-            <w:tcW w:w="729" w:type="dxa"/>
-            <w:shd w:val="clear" w:color="auto" w:fill="auto"/>
-          </w:tcPr>
-          <w:p/>
-        </w:tc>
-        <w:tc>
-          <w:tcPr>
-            <w:tcW w:w="729" w:type="dxa"/>
-            <w:shd w:val="clear" w:color="auto" w:fill="auto"/>
-          </w:tcPr>
-          <w:p/>
-        </w:tc>
-        <w:tc>
-          <w:tcPr>
-            <w:tcW w:w="512" w:type="dxa"/>
-          </w:tcPr>
-          <w:p/>
-        </w:tc>
-        <w:tc>
-          <w:tcPr>
-            <w:tcW w:w="512" w:type="dxa"/>
-          </w:tcPr>
-          <w:p/>
-        </w:tc>
-        <w:tc>
-          <w:tcPr>
-            <w:tcW w:w="512" w:type="dxa"/>
+            <w:tcW w:w="895" w:type="dxa"/>
+            <w:shd w:val="clear" w:color="auto" w:fill="auto"/>
+          </w:tcPr>
+          <w:p/>
+        </w:tc>
+        <w:tc>
+          <w:tcPr>
+            <w:tcW w:w="709" w:type="dxa"/>
+            <w:shd w:val="clear" w:color="auto" w:fill="auto"/>
+          </w:tcPr>
+          <w:p/>
+        </w:tc>
+        <w:tc>
+          <w:tcPr>
+            <w:tcW w:w="709" w:type="dxa"/>
+            <w:shd w:val="clear" w:color="auto" w:fill="auto"/>
+          </w:tcPr>
+          <w:p/>
+        </w:tc>
+        <w:tc>
+          <w:tcPr>
+            <w:tcW w:w="709" w:type="dxa"/>
+            <w:shd w:val="clear" w:color="auto" w:fill="auto"/>
+          </w:tcPr>
+          <w:p/>
+        </w:tc>
+        <w:tc>
+          <w:tcPr>
+            <w:tcW w:w="1226" w:type="dxa"/>
+            <w:shd w:val="clear" w:color="auto" w:fill="auto"/>
+          </w:tcPr>
+          <w:p/>
+        </w:tc>
+        <w:tc>
+          <w:tcPr>
+            <w:tcW w:w="554" w:type="dxa"/>
+            <w:shd w:val="clear" w:color="auto" w:fill="auto"/>
+          </w:tcPr>
+          <w:p/>
+        </w:tc>
+        <w:tc>
+          <w:tcPr>
+            <w:tcW w:w="710" w:type="dxa"/>
+            <w:shd w:val="clear" w:color="auto" w:fill="auto"/>
+          </w:tcPr>
+          <w:p/>
+        </w:tc>
+        <w:tc>
+          <w:tcPr>
+            <w:tcW w:w="710" w:type="dxa"/>
+            <w:shd w:val="clear" w:color="auto" w:fill="auto"/>
+          </w:tcPr>
+          <w:p/>
+        </w:tc>
+        <w:tc>
+          <w:tcPr>
+            <w:tcW w:w="710" w:type="dxa"/>
+            <w:shd w:val="clear" w:color="auto" w:fill="auto"/>
+          </w:tcPr>
+          <w:p/>
+        </w:tc>
+        <w:tc>
+          <w:tcPr>
+            <w:tcW w:w="710" w:type="dxa"/>
+          </w:tcPr>
+          <w:p/>
+        </w:tc>
+        <w:tc>
+          <w:tcPr>
+            <w:tcW w:w="710" w:type="dxa"/>
+          </w:tcPr>
+          <w:p/>
+        </w:tc>
+        <w:tc>
+          <w:tcPr>
+            <w:tcW w:w="710" w:type="dxa"/>
           </w:tcPr>
           <w:p/>
         </w:tc>
@@ -7421,15 +7423,15 @@
         <w:tblLook w:val="01E0" w:firstRow="1" w:lastRow="1" w:firstColumn="1" w:lastColumn="1" w:noHBand="0" w:noVBand="0"/>
       </w:tblPr>
       <w:tblGrid>
-        <w:gridCol w:w="1152"/>
-        <w:gridCol w:w="720"/>
-        <w:gridCol w:w="719"/>
-        <w:gridCol w:w="720"/>
-        <w:gridCol w:w="720"/>
-        <w:gridCol w:w="720"/>
-        <w:gridCol w:w="720"/>
-        <w:gridCol w:w="720"/>
-        <w:gridCol w:w="720"/>
+        <w:gridCol w:w="969"/>
+        <w:gridCol w:w="717"/>
+        <w:gridCol w:w="718"/>
+        <w:gridCol w:w="718"/>
+        <w:gridCol w:w="917"/>
+        <w:gridCol w:w="718"/>
+        <w:gridCol w:w="718"/>
+        <w:gridCol w:w="718"/>
+        <w:gridCol w:w="718"/>
         <w:gridCol w:w="717"/>
         <w:gridCol w:w="717"/>
         <w:gridCol w:w="717"/>
@@ -7806,7 +7808,11 @@
             <w:tcW w:w="722" w:type="dxa"/>
             <w:shd w:val="clear" w:color="auto" w:fill="auto"/>
           </w:tcPr>
-          <w:p/>
+          <w:p>
+            <w:r>
+              <w:t>Codage du module cardio</w:t>
+            </w:r>
+          </w:p>
         </w:tc>
         <w:tc>
           <w:tcPr>
@@ -8320,18 +8326,18 @@
         <w:tblLook w:val="01E0" w:firstRow="1" w:lastRow="1" w:firstColumn="1" w:lastColumn="1" w:noHBand="0" w:noVBand="0"/>
       </w:tblPr>
       <w:tblGrid>
-        <w:gridCol w:w="1152"/>
-        <w:gridCol w:w="720"/>
-        <w:gridCol w:w="719"/>
-        <w:gridCol w:w="720"/>
-        <w:gridCol w:w="720"/>
-        <w:gridCol w:w="720"/>
-        <w:gridCol w:w="720"/>
-        <w:gridCol w:w="720"/>
-        <w:gridCol w:w="720"/>
-        <w:gridCol w:w="717"/>
-        <w:gridCol w:w="717"/>
-        <w:gridCol w:w="717"/>
+        <w:gridCol w:w="861"/>
+        <w:gridCol w:w="684"/>
+        <w:gridCol w:w="684"/>
+        <w:gridCol w:w="683"/>
+        <w:gridCol w:w="1026"/>
+        <w:gridCol w:w="1026"/>
+        <w:gridCol w:w="683"/>
+        <w:gridCol w:w="683"/>
+        <w:gridCol w:w="683"/>
+        <w:gridCol w:w="683"/>
+        <w:gridCol w:w="683"/>
+        <w:gridCol w:w="683"/>
       </w:tblGrid>
       <w:tr>
         <w:trPr>
@@ -8705,14 +8711,22 @@
             <w:tcW w:w="722" w:type="dxa"/>
             <w:shd w:val="clear" w:color="auto" w:fill="auto"/>
           </w:tcPr>
-          <w:p/>
+          <w:p>
+            <w:r>
+              <w:t>Montage électrique du module cardio</w:t>
+            </w:r>
+          </w:p>
         </w:tc>
         <w:tc>
           <w:tcPr>
             <w:tcW w:w="722" w:type="dxa"/>
             <w:shd w:val="clear" w:color="auto" w:fill="auto"/>
           </w:tcPr>
-          <w:p/>
+          <w:p>
+            <w:r>
+              <w:t>Montage électrique du module cardio</w:t>
+            </w:r>
+          </w:p>
         </w:tc>
         <w:tc>
           <w:tcPr>
@@ -9099,6 +9113,26 @@
         </w:tc>
       </w:tr>
     </w:tbl>
+    <w:p>
+      <w:pPr>
+        <w:ind w:left="-180"/>
+      </w:pPr>
+    </w:p>
+    <w:p>
+      <w:pPr>
+        <w:ind w:left="-180"/>
+      </w:pPr>
+    </w:p>
+    <w:p>
+      <w:pPr>
+        <w:ind w:left="-180"/>
+      </w:pPr>
+    </w:p>
+    <w:p>
+      <w:pPr>
+        <w:ind w:left="-180"/>
+      </w:pPr>
+    </w:p>
     <w:p>
       <w:pPr>
         <w:ind w:left="-180"/>
@@ -9196,14 +9230,8 @@
       </w:tr>
     </w:tbl>
     <w:p>
-      <w:pPr>
-        <w:ind w:left="-180"/>
-      </w:pPr>
-    </w:p>
-    <w:p>
-      <w:pPr>
-        <w:ind w:left="-180"/>
-      </w:pPr>
+      <w:bookmarkStart w:id="0" w:name="_GoBack"/>
+      <w:bookmarkEnd w:id="0"/>
     </w:p>
     <w:tbl>
       <w:tblPr>
@@ -9219,15 +9247,15 @@
         <w:tblLook w:val="01E0" w:firstRow="1" w:lastRow="1" w:firstColumn="1" w:lastColumn="1" w:noHBand="0" w:noVBand="0"/>
       </w:tblPr>
       <w:tblGrid>
-        <w:gridCol w:w="1152"/>
-        <w:gridCol w:w="720"/>
-        <w:gridCol w:w="719"/>
-        <w:gridCol w:w="720"/>
-        <w:gridCol w:w="720"/>
-        <w:gridCol w:w="720"/>
-        <w:gridCol w:w="720"/>
-        <w:gridCol w:w="720"/>
-        <w:gridCol w:w="720"/>
+        <w:gridCol w:w="969"/>
+        <w:gridCol w:w="717"/>
+        <w:gridCol w:w="718"/>
+        <w:gridCol w:w="718"/>
+        <w:gridCol w:w="917"/>
+        <w:gridCol w:w="718"/>
+        <w:gridCol w:w="718"/>
+        <w:gridCol w:w="718"/>
+        <w:gridCol w:w="718"/>
         <w:gridCol w:w="717"/>
         <w:gridCol w:w="717"/>
         <w:gridCol w:w="717"/>
@@ -9604,7 +9632,11 @@
             <w:tcW w:w="722" w:type="dxa"/>
             <w:shd w:val="clear" w:color="auto" w:fill="auto"/>
           </w:tcPr>
-          <w:p/>
+          <w:p>
+            <w:r>
+              <w:t>Codage du module cardio</w:t>
+            </w:r>
+          </w:p>
         </w:tc>
         <w:tc>
           <w:tcPr>
@@ -13400,7 +13432,7 @@
 </file>
 
 <file path=customXml/itemProps1.xml><?xml version="1.0" encoding="utf-8"?>
-<ds:datastoreItem xmlns:ds="http://schemas.openxmlformats.org/officeDocument/2006/customXml" ds:itemID="{669220CC-1022-480B-9BE4-68CD14D87F57}">
+<ds:datastoreItem xmlns:ds="http://schemas.openxmlformats.org/officeDocument/2006/customXml" ds:itemID="{164DF640-02F8-409E-A21F-C3FB792E1783}">
   <ds:schemaRefs>
     <ds:schemaRef ds:uri="http://schemas.openxmlformats.org/officeDocument/2006/bibliography"/>
   </ds:schemaRefs>

</xml_diff>

<commit_message>
Update A1-Fondamentaux Scientifiques -2018-2019_Feuille_Avancement_Groupe.docx
</commit_message>
<xml_diff>
--- a/projet/A1-Fondamentaux Scientifiques -2018-2019_Feuille_Avancement_Groupe.docx
+++ b/projet/A1-Fondamentaux Scientifiques -2018-2019_Feuille_Avancement_Groupe.docx
@@ -5957,7 +5957,7 @@
           </mc:Choice>
           <mc:Fallback>
             <w:pict>
-              <v:shapetype w14:anchorId="1FF63FAA" id="_x0000_t32" coordsize="21600,21600" o:spt="32" o:oned="t" path="m,l21600,21600e" filled="f">
+              <v:shapetype w14:anchorId="1258B4FF" id="_x0000_t32" coordsize="21600,21600" o:spt="32" o:oned="t" path="m,l21600,21600e" filled="f">
                 <v:path arrowok="t" fillok="f" o:connecttype="none"/>
                 <o:lock v:ext="edit" shapetype="t"/>
               </v:shapetype>
@@ -6152,7 +6152,7 @@
           </mc:Choice>
           <mc:Fallback>
             <w:pict>
-              <v:shape w14:anchorId="7CDE7B6D" id="Connecteur droit avec flèche 88" o:spid="_x0000_s1026" type="#_x0000_t32" style="position:absolute;margin-left:56.45pt;margin-top:30.35pt;width:64.5pt;height:24.15pt;flip:x;z-index:251812864;visibility:visible;mso-wrap-style:square;mso-width-percent:0;mso-height-percent:0;mso-wrap-distance-left:9pt;mso-wrap-distance-top:0;mso-wrap-distance-right:9pt;mso-wrap-distance-bottom:0;mso-position-horizontal:absolute;mso-position-horizontal-relative:text;mso-position-vertical:absolute;mso-position-vertical-relative:text;mso-width-percent:0;mso-height-percent:0;mso-width-relative:margin;mso-height-relative:margin" o:gfxdata="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" strokecolor="#0070c0" strokeweight=".5pt">
+              <v:shape w14:anchorId="46905083" id="Connecteur droit avec flèche 88" o:spid="_x0000_s1026" type="#_x0000_t32" style="position:absolute;margin-left:56.45pt;margin-top:30.35pt;width:64.5pt;height:24.15pt;flip:x;z-index:251812864;visibility:visible;mso-wrap-style:square;mso-width-percent:0;mso-height-percent:0;mso-wrap-distance-left:9pt;mso-wrap-distance-top:0;mso-wrap-distance-right:9pt;mso-wrap-distance-bottom:0;mso-position-horizontal:absolute;mso-position-horizontal-relative:text;mso-position-vertical:absolute;mso-position-vertical-relative:text;mso-width-percent:0;mso-height-percent:0;mso-width-relative:margin;mso-height-relative:margin" o:gfxdata="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" strokecolor="#0070c0" strokeweight=".5pt">
                 <v:stroke endarrow="block" joinstyle="miter"/>
               </v:shape>
             </w:pict>
@@ -6377,7 +6377,7 @@
           </mc:Choice>
           <mc:Fallback>
             <w:pict>
-              <v:shape w14:anchorId="03B8E567" id="Connecteur droit avec flèche 77" o:spid="_x0000_s1026" type="#_x0000_t32" style="position:absolute;margin-left:303.55pt;margin-top:164.55pt;width:6.9pt;height:149.75pt;z-index:251794432;visibility:visible;mso-wrap-style:square;mso-width-percent:0;mso-height-percent:0;mso-wrap-distance-left:9pt;mso-wrap-distance-top:0;mso-wrap-distance-right:9pt;mso-wrap-distance-bottom:0;mso-position-horizontal:absolute;mso-position-horizontal-relative:text;mso-position-vertical:absolute;mso-position-vertical-relative:text;mso-width-percent:0;mso-height-percent:0;mso-width-relative:margin;mso-height-relative:margin" o:gfxdata="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" strokecolor="red [3200]" strokeweight=".5pt">
+              <v:shape w14:anchorId="5ABE0B37" id="Connecteur droit avec flèche 77" o:spid="_x0000_s1026" type="#_x0000_t32" style="position:absolute;margin-left:303.55pt;margin-top:164.55pt;width:6.9pt;height:149.75pt;z-index:251794432;visibility:visible;mso-wrap-style:square;mso-width-percent:0;mso-height-percent:0;mso-wrap-distance-left:9pt;mso-wrap-distance-top:0;mso-wrap-distance-right:9pt;mso-wrap-distance-bottom:0;mso-position-horizontal:absolute;mso-position-horizontal-relative:text;mso-position-vertical:absolute;mso-position-vertical-relative:text;mso-width-percent:0;mso-height-percent:0;mso-width-relative:margin;mso-height-relative:margin" o:gfxdata="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" strokecolor="red [3200]" strokeweight=".5pt">
                 <v:stroke endarrow="block" joinstyle="miter"/>
               </v:shape>
             </w:pict>
@@ -6449,7 +6449,7 @@
           </mc:Choice>
           <mc:Fallback>
             <w:pict>
-              <v:shape w14:anchorId="62BE1B51" id="Connecteur droit avec flèche 75" o:spid="_x0000_s1026" type="#_x0000_t32" style="position:absolute;margin-left:184.9pt;margin-top:165.7pt;width:3.6pt;height:150.9pt;z-index:251790336;visibility:visible;mso-wrap-style:square;mso-width-percent:0;mso-height-percent:0;mso-wrap-distance-left:9pt;mso-wrap-distance-top:0;mso-wrap-distance-right:9pt;mso-wrap-distance-bottom:0;mso-position-horizontal:absolute;mso-position-horizontal-relative:text;mso-position-vertical:absolute;mso-position-vertical-relative:text;mso-width-percent:0;mso-height-percent:0;mso-width-relative:margin;mso-height-relative:margin" o:gfxdata="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" strokecolor="red [3200]" strokeweight=".5pt">
+              <v:shape w14:anchorId="65ADE0F9" id="Connecteur droit avec flèche 75" o:spid="_x0000_s1026" type="#_x0000_t32" style="position:absolute;margin-left:184.9pt;margin-top:165.7pt;width:3.6pt;height:150.9pt;z-index:251790336;visibility:visible;mso-wrap-style:square;mso-width-percent:0;mso-height-percent:0;mso-wrap-distance-left:9pt;mso-wrap-distance-top:0;mso-wrap-distance-right:9pt;mso-wrap-distance-bottom:0;mso-position-horizontal:absolute;mso-position-horizontal-relative:text;mso-position-vertical:absolute;mso-position-vertical-relative:text;mso-width-percent:0;mso-height-percent:0;mso-width-relative:margin;mso-height-relative:margin" o:gfxdata="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" strokecolor="red [3200]" strokeweight=".5pt">
                 <v:stroke endarrow="block" joinstyle="miter"/>
               </v:shape>
             </w:pict>
@@ -6521,7 +6521,7 @@
           </mc:Choice>
           <mc:Fallback>
             <w:pict>
-              <v:shape w14:anchorId="000A1647" id="Connecteur droit avec flèche 73" o:spid="_x0000_s1026" type="#_x0000_t32" style="position:absolute;margin-left:59.35pt;margin-top:130pt;width:3.6pt;height:182pt;z-index:251786240;visibility:visible;mso-wrap-style:square;mso-width-percent:0;mso-height-percent:0;mso-wrap-distance-left:9pt;mso-wrap-distance-top:0;mso-wrap-distance-right:9pt;mso-wrap-distance-bottom:0;mso-position-horizontal:absolute;mso-position-horizontal-relative:text;mso-position-vertical:absolute;mso-position-vertical-relative:text;mso-width-percent:0;mso-height-percent:0;mso-width-relative:margin;mso-height-relative:margin" o:gfxdata="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" strokecolor="red [3200]" strokeweight=".5pt">
+              <v:shape w14:anchorId="593D3178" id="Connecteur droit avec flèche 73" o:spid="_x0000_s1026" type="#_x0000_t32" style="position:absolute;margin-left:59.35pt;margin-top:130pt;width:3.6pt;height:182pt;z-index:251786240;visibility:visible;mso-wrap-style:square;mso-width-percent:0;mso-height-percent:0;mso-wrap-distance-left:9pt;mso-wrap-distance-top:0;mso-wrap-distance-right:9pt;mso-wrap-distance-bottom:0;mso-position-horizontal:absolute;mso-position-horizontal-relative:text;mso-position-vertical:absolute;mso-position-vertical-relative:text;mso-width-percent:0;mso-height-percent:0;mso-width-relative:margin;mso-height-relative:margin" o:gfxdata="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" strokecolor="red [3200]" strokeweight=".5pt">
                 <v:stroke endarrow="block" joinstyle="miter"/>
               </v:shape>
             </w:pict>
@@ -6593,7 +6593,7 @@
           </mc:Choice>
           <mc:Fallback>
             <w:pict>
-              <v:shape w14:anchorId="4DB6DE86" id="Connecteur droit avec flèche 78" o:spid="_x0000_s1026" type="#_x0000_t32" style="position:absolute;margin-left:421.65pt;margin-top:204.9pt;width:5.2pt;height:63.35pt;z-index:251796480;visibility:visible;mso-wrap-style:square;mso-width-percent:0;mso-height-percent:0;mso-wrap-distance-left:9pt;mso-wrap-distance-top:0;mso-wrap-distance-right:9pt;mso-wrap-distance-bottom:0;mso-position-horizontal:absolute;mso-position-horizontal-relative:text;mso-position-vertical:absolute;mso-position-vertical-relative:text;mso-width-percent:0;mso-height-percent:0;mso-width-relative:margin;mso-height-relative:margin" o:gfxdata="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" strokecolor="red [3200]" strokeweight=".5pt">
+              <v:shape w14:anchorId="709DC09E" id="Connecteur droit avec flèche 78" o:spid="_x0000_s1026" type="#_x0000_t32" style="position:absolute;margin-left:421.65pt;margin-top:204.9pt;width:5.2pt;height:63.35pt;z-index:251796480;visibility:visible;mso-wrap-style:square;mso-width-percent:0;mso-height-percent:0;mso-wrap-distance-left:9pt;mso-wrap-distance-top:0;mso-wrap-distance-right:9pt;mso-wrap-distance-bottom:0;mso-position-horizontal:absolute;mso-position-horizontal-relative:text;mso-position-vertical:absolute;mso-position-vertical-relative:text;mso-width-percent:0;mso-height-percent:0;mso-width-relative:margin;mso-height-relative:margin" o:gfxdata="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" strokecolor="red [3200]" strokeweight=".5pt">
                 <v:stroke endarrow="block" joinstyle="miter"/>
               </v:shape>
             </w:pict>
@@ -6665,7 +6665,7 @@
           </mc:Choice>
           <mc:Fallback>
             <w:pict>
-              <v:shape w14:anchorId="0A5124E3" id="Connecteur droit avec flèche 76" o:spid="_x0000_s1026" type="#_x0000_t32" style="position:absolute;margin-left:263.8pt;margin-top:234.85pt;width:3.6pt;height:33.4pt;z-index:251792384;visibility:visible;mso-wrap-style:square;mso-width-percent:0;mso-height-percent:0;mso-wrap-distance-left:9pt;mso-wrap-distance-top:0;mso-wrap-distance-right:9pt;mso-wrap-distance-bottom:0;mso-position-horizontal:absolute;mso-position-horizontal-relative:text;mso-position-vertical:absolute;mso-position-vertical-relative:text;mso-width-percent:0;mso-height-percent:0;mso-width-relative:margin;mso-height-relative:margin" o:gfxdata="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" strokecolor="red [3200]" strokeweight=".5pt">
+              <v:shape w14:anchorId="29D7967B" id="Connecteur droit avec flèche 76" o:spid="_x0000_s1026" type="#_x0000_t32" style="position:absolute;margin-left:263.8pt;margin-top:234.85pt;width:3.6pt;height:33.4pt;z-index:251792384;visibility:visible;mso-wrap-style:square;mso-width-percent:0;mso-height-percent:0;mso-wrap-distance-left:9pt;mso-wrap-distance-top:0;mso-wrap-distance-right:9pt;mso-wrap-distance-bottom:0;mso-position-horizontal:absolute;mso-position-horizontal-relative:text;mso-position-vertical:absolute;mso-position-vertical-relative:text;mso-width-percent:0;mso-height-percent:0;mso-width-relative:margin;mso-height-relative:margin" o:gfxdata="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" strokecolor="red [3200]" strokeweight=".5pt">
                 <v:stroke endarrow="block" joinstyle="miter"/>
               </v:shape>
             </w:pict>
@@ -6737,7 +6737,7 @@
           </mc:Choice>
           <mc:Fallback>
             <w:pict>
-              <v:shape w14:anchorId="6698577C" id="Connecteur droit avec flèche 74" o:spid="_x0000_s1026" type="#_x0000_t32" style="position:absolute;margin-left:104.8pt;margin-top:150.15pt;width:3.55pt;height:120.35pt;z-index:251788288;visibility:visible;mso-wrap-style:square;mso-width-percent:0;mso-height-percent:0;mso-wrap-distance-left:9pt;mso-wrap-distance-top:0;mso-wrap-distance-right:9pt;mso-wrap-distance-bottom:0;mso-position-horizontal:absolute;mso-position-horizontal-relative:text;mso-position-vertical:absolute;mso-position-vertical-relative:text;mso-width-percent:0;mso-height-percent:0;mso-width-relative:margin;mso-height-relative:margin" o:gfxdata="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" strokecolor="red [3200]" strokeweight=".5pt">
+              <v:shape w14:anchorId="201924E6" id="Connecteur droit avec flèche 74" o:spid="_x0000_s1026" type="#_x0000_t32" style="position:absolute;margin-left:104.8pt;margin-top:150.15pt;width:3.55pt;height:120.35pt;z-index:251788288;visibility:visible;mso-wrap-style:square;mso-width-percent:0;mso-height-percent:0;mso-wrap-distance-left:9pt;mso-wrap-distance-top:0;mso-wrap-distance-right:9pt;mso-wrap-distance-bottom:0;mso-position-horizontal:absolute;mso-position-horizontal-relative:text;mso-position-vertical:absolute;mso-position-vertical-relative:text;mso-width-percent:0;mso-height-percent:0;mso-width-relative:margin;mso-height-relative:margin" o:gfxdata="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" strokecolor="red [3200]" strokeweight=".5pt">
                 <v:stroke endarrow="block" joinstyle="miter"/>
                 <w10:wrap type="square"/>
               </v:shape>
@@ -6810,7 +6810,7 @@
           </mc:Choice>
           <mc:Fallback>
             <w:pict>
-              <v:shape w14:anchorId="5D1B4BBB" id="Connecteur droit avec flèche 72" o:spid="_x0000_s1026" type="#_x0000_t32" style="position:absolute;margin-left:-.6pt;margin-top:120.8pt;width:3.6pt;height:146.3pt;z-index:251784192;visibility:visible;mso-wrap-style:square;mso-width-percent:0;mso-height-percent:0;mso-wrap-distance-left:9pt;mso-wrap-distance-top:0;mso-wrap-distance-right:9pt;mso-wrap-distance-bottom:0;mso-position-horizontal:absolute;mso-position-horizontal-relative:text;mso-position-vertical:absolute;mso-position-vertical-relative:text;mso-width-percent:0;mso-height-percent:0;mso-width-relative:margin;mso-height-relative:margin" o:gfxdata="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" strokecolor="red [3200]" strokeweight=".5pt">
+              <v:shape w14:anchorId="04D0EFE7" id="Connecteur droit avec flèche 72" o:spid="_x0000_s1026" type="#_x0000_t32" style="position:absolute;margin-left:-.6pt;margin-top:120.8pt;width:3.6pt;height:146.3pt;z-index:251784192;visibility:visible;mso-wrap-style:square;mso-width-percent:0;mso-height-percent:0;mso-wrap-distance-left:9pt;mso-wrap-distance-top:0;mso-wrap-distance-right:9pt;mso-wrap-distance-bottom:0;mso-position-horizontal:absolute;mso-position-horizontal-relative:text;mso-position-vertical:absolute;mso-position-vertical-relative:text;mso-width-percent:0;mso-height-percent:0;mso-width-relative:margin;mso-height-relative:margin" o:gfxdata="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" strokecolor="red [3200]" strokeweight=".5pt">
                 <v:stroke endarrow="block" joinstyle="miter"/>
               </v:shape>
             </w:pict>
@@ -6892,7 +6892,7 @@
           </mc:Choice>
           <mc:Fallback>
             <w:pict>
-              <v:rect w14:anchorId="435DE7CE" id="Rectangle 71" o:spid="_x0000_s1026" style="position:absolute;margin-left:234.45pt;margin-top:216.4pt;width:47.25pt;height:19.6pt;z-index:251783168;visibility:visible;mso-wrap-style:square;mso-width-percent:0;mso-height-percent:0;mso-wrap-distance-left:9pt;mso-wrap-distance-top:0;mso-wrap-distance-right:9pt;mso-wrap-distance-bottom:0;mso-position-horizontal:absolute;mso-position-horizontal-relative:text;mso-position-vertical:absolute;mso-position-vertical-relative:text;mso-width-percent:0;mso-height-percent:0;mso-width-relative:margin;mso-height-relative:margin;v-text-anchor:middle" o:gfxdata="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" filled="f" strokecolor="red" strokeweight="1pt"/>
+              <v:rect w14:anchorId="0247A84C" id="Rectangle 71" o:spid="_x0000_s1026" style="position:absolute;margin-left:234.45pt;margin-top:216.4pt;width:47.25pt;height:19.6pt;z-index:251783168;visibility:visible;mso-wrap-style:square;mso-width-percent:0;mso-height-percent:0;mso-wrap-distance-left:9pt;mso-wrap-distance-top:0;mso-wrap-distance-right:9pt;mso-wrap-distance-bottom:0;mso-position-horizontal:absolute;mso-position-horizontal-relative:text;mso-position-vertical:absolute;mso-position-vertical-relative:text;mso-width-percent:0;mso-height-percent:0;mso-width-relative:margin;mso-height-relative:margin;v-text-anchor:middle" o:gfxdata="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" filled="f" strokecolor="red" strokeweight="1pt"/>
             </w:pict>
           </mc:Fallback>
         </mc:AlternateContent>
@@ -6972,7 +6972,7 @@
           </mc:Choice>
           <mc:Fallback>
             <w:pict>
-              <v:rect w14:anchorId="37A8FB7A" id="Rectangle 69" o:spid="_x0000_s1026" style="position:absolute;margin-left:179.1pt;margin-top:143.25pt;width:16.15pt;height:22.45pt;z-index:251781120;visibility:visible;mso-wrap-style:square;mso-width-percent:0;mso-height-percent:0;mso-wrap-distance-left:9pt;mso-wrap-distance-top:0;mso-wrap-distance-right:9pt;mso-wrap-distance-bottom:0;mso-position-horizontal:absolute;mso-position-horizontal-relative:text;mso-position-vertical:absolute;mso-position-vertical-relative:text;mso-width-percent:0;mso-height-percent:0;mso-width-relative:margin;mso-height-relative:margin;v-text-anchor:middle" o:gfxdata="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" filled="f" strokecolor="red" strokeweight="1pt"/>
+              <v:rect w14:anchorId="2D02DFEA" id="Rectangle 69" o:spid="_x0000_s1026" style="position:absolute;margin-left:179.1pt;margin-top:143.25pt;width:16.15pt;height:22.45pt;z-index:251781120;visibility:visible;mso-wrap-style:square;mso-width-percent:0;mso-height-percent:0;mso-wrap-distance-left:9pt;mso-wrap-distance-top:0;mso-wrap-distance-right:9pt;mso-wrap-distance-bottom:0;mso-position-horizontal:absolute;mso-position-horizontal-relative:text;mso-position-vertical:absolute;mso-position-vertical-relative:text;mso-width-percent:0;mso-height-percent:0;mso-width-relative:margin;mso-height-relative:margin;v-text-anchor:middle" o:gfxdata="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" filled="f" strokecolor="red" strokeweight="1pt"/>
             </w:pict>
           </mc:Fallback>
         </mc:AlternateContent>
@@ -7049,7 +7049,7 @@
           </mc:Choice>
           <mc:Fallback>
             <w:pict>
-              <v:rect w14:anchorId="420A3C38" id="Rectangle 68" o:spid="_x0000_s1026" style="position:absolute;margin-left:41.45pt;margin-top:94.85pt;width:25.35pt;height:35.15pt;z-index:251779072;visibility:visible;mso-wrap-style:square;mso-height-percent:0;mso-wrap-distance-left:9pt;mso-wrap-distance-top:0;mso-wrap-distance-right:9pt;mso-wrap-distance-bottom:0;mso-position-horizontal:absolute;mso-position-horizontal-relative:text;mso-position-vertical:absolute;mso-position-vertical-relative:text;mso-height-percent:0;mso-height-relative:margin;v-text-anchor:middle" o:gfxdata="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" filled="f" strokecolor="red" strokeweight="1pt"/>
+              <v:rect w14:anchorId="1FA42166" id="Rectangle 68" o:spid="_x0000_s1026" style="position:absolute;margin-left:41.45pt;margin-top:94.85pt;width:25.35pt;height:35.15pt;z-index:251779072;visibility:visible;mso-wrap-style:square;mso-height-percent:0;mso-wrap-distance-left:9pt;mso-wrap-distance-top:0;mso-wrap-distance-right:9pt;mso-wrap-distance-bottom:0;mso-position-horizontal:absolute;mso-position-horizontal-relative:text;mso-position-vertical:absolute;mso-position-vertical-relative:text;mso-height-percent:0;mso-height-relative:margin;v-text-anchor:middle" o:gfxdata="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" filled="f" strokecolor="red" strokeweight="1pt"/>
             </w:pict>
           </mc:Fallback>
         </mc:AlternateContent>
@@ -7129,7 +7129,7 @@
           </mc:Choice>
           <mc:Fallback>
             <w:pict>
-              <v:rect w14:anchorId="5C8711D4" id="Rectangle 65" o:spid="_x0000_s1026" style="position:absolute;margin-left:0;margin-top:98.35pt;width:17.85pt;height:22.45pt;z-index:251777024;visibility:visible;mso-wrap-style:square;mso-width-percent:0;mso-height-percent:0;mso-wrap-distance-left:9pt;mso-wrap-distance-top:0;mso-wrap-distance-right:9pt;mso-wrap-distance-bottom:0;mso-position-horizontal:left;mso-position-horizontal-relative:margin;mso-position-vertical:absolute;mso-position-vertical-relative:text;mso-width-percent:0;mso-height-percent:0;mso-width-relative:margin;mso-height-relative:margin;v-text-anchor:middle" o:gfxdata="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" filled="f" strokecolor="red" strokeweight="1pt">
+              <v:rect w14:anchorId="22A9A738" id="Rectangle 65" o:spid="_x0000_s1026" style="position:absolute;margin-left:0;margin-top:98.35pt;width:17.85pt;height:22.45pt;z-index:251777024;visibility:visible;mso-wrap-style:square;mso-width-percent:0;mso-height-percent:0;mso-wrap-distance-left:9pt;mso-wrap-distance-top:0;mso-wrap-distance-right:9pt;mso-wrap-distance-bottom:0;mso-position-horizontal:left;mso-position-horizontal-relative:margin;mso-position-vertical:absolute;mso-position-vertical-relative:text;mso-width-percent:0;mso-height-percent:0;mso-width-relative:margin;mso-height-relative:margin;v-text-anchor:middle" o:gfxdata="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" filled="f" strokecolor="red" strokeweight="1pt">
                 <w10:wrap anchorx="margin"/>
               </v:rect>
             </w:pict>
@@ -7205,7 +7205,7 @@
           </mc:Choice>
           <mc:Fallback>
             <w:pict>
-              <v:rect w14:anchorId="1A79A215" id="Rectangle 57" o:spid="_x0000_s1026" style="position:absolute;margin-left:87.55pt;margin-top:127.7pt;width:25.35pt;height:23.6pt;z-index:251774976;visibility:visible;mso-wrap-style:square;mso-wrap-distance-left:9pt;mso-wrap-distance-top:0;mso-wrap-distance-right:9pt;mso-wrap-distance-bottom:0;mso-position-horizontal:absolute;mso-position-horizontal-relative:text;mso-position-vertical:absolute;mso-position-vertical-relative:text;v-text-anchor:middle" o:gfxdata="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" filled="f" strokecolor="red" strokeweight="1pt"/>
+              <v:rect w14:anchorId="471A009A" id="Rectangle 57" o:spid="_x0000_s1026" style="position:absolute;margin-left:87.55pt;margin-top:127.7pt;width:25.35pt;height:23.6pt;z-index:251774976;visibility:visible;mso-wrap-style:square;mso-wrap-distance-left:9pt;mso-wrap-distance-top:0;mso-wrap-distance-right:9pt;mso-wrap-distance-bottom:0;mso-position-horizontal:absolute;mso-position-horizontal-relative:text;mso-position-vertical:absolute;mso-position-vertical-relative:text;v-text-anchor:middle" o:gfxdata="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" filled="f" strokecolor="red" strokeweight="1pt"/>
             </w:pict>
           </mc:Fallback>
         </mc:AlternateContent>
@@ -8397,7 +8397,7 @@
           </mc:Choice>
           <mc:Fallback>
             <w:pict>
-              <v:shape w14:anchorId="0C9C2428" id="Connecteur droit avec flèche 97" o:spid="_x0000_s1026" type="#_x0000_t32" style="position:absolute;margin-left:325.3pt;margin-top:173.95pt;width:142.3pt;height:0;z-index:251823104;visibility:visible;mso-wrap-style:square;mso-wrap-distance-left:9pt;mso-wrap-distance-top:0;mso-wrap-distance-right:9pt;mso-wrap-distance-bottom:0;mso-position-horizontal:absolute;mso-position-horizontal-relative:text;mso-position-vertical:absolute;mso-position-vertical-relative:text" o:gfxdata="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" strokecolor="#7f7f7f [3204]" strokeweight=".5pt">
+              <v:shape w14:anchorId="4D6ADE5A" id="Connecteur droit avec flèche 97" o:spid="_x0000_s1026" type="#_x0000_t32" style="position:absolute;margin-left:325.3pt;margin-top:173.95pt;width:142.3pt;height:0;z-index:251823104;visibility:visible;mso-wrap-style:square;mso-wrap-distance-left:9pt;mso-wrap-distance-top:0;mso-wrap-distance-right:9pt;mso-wrap-distance-bottom:0;mso-position-horizontal:absolute;mso-position-horizontal-relative:text;mso-position-vertical:absolute;mso-position-vertical-relative:text" o:gfxdata="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" strokecolor="#7f7f7f [3204]" strokeweight=".5pt">
                 <v:stroke endarrow="block" joinstyle="miter"/>
               </v:shape>
             </w:pict>
@@ -8469,7 +8469,7 @@
           </mc:Choice>
           <mc:Fallback>
             <w:pict>
-              <v:shape w14:anchorId="63CFBA63" id="Connecteur droit avec flèche 96" o:spid="_x0000_s1026" type="#_x0000_t32" style="position:absolute;margin-left:328.9pt;margin-top:152.85pt;width:142.3pt;height:0;z-index:251821056;visibility:visible;mso-wrap-style:square;mso-width-percent:0;mso-height-percent:0;mso-wrap-distance-left:9pt;mso-wrap-distance-top:0;mso-wrap-distance-right:9pt;mso-wrap-distance-bottom:0;mso-position-horizontal:absolute;mso-position-horizontal-relative:text;mso-position-vertical:absolute;mso-position-vertical-relative:text;mso-width-percent:0;mso-height-percent:0;mso-width-relative:margin;mso-height-relative:margin" o:gfxdata="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" strokecolor="#7f7f7f [3204]" strokeweight=".5pt">
+              <v:shape w14:anchorId="30A6F6FA" id="Connecteur droit avec flèche 96" o:spid="_x0000_s1026" type="#_x0000_t32" style="position:absolute;margin-left:328.9pt;margin-top:152.85pt;width:142.3pt;height:0;z-index:251821056;visibility:visible;mso-wrap-style:square;mso-width-percent:0;mso-height-percent:0;mso-wrap-distance-left:9pt;mso-wrap-distance-top:0;mso-wrap-distance-right:9pt;mso-wrap-distance-bottom:0;mso-position-horizontal:absolute;mso-position-horizontal-relative:text;mso-position-vertical:absolute;mso-position-vertical-relative:text;mso-width-percent:0;mso-height-percent:0;mso-width-relative:margin;mso-height-relative:margin" o:gfxdata="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" strokecolor="#7f7f7f [3204]" strokeweight=".5pt">
                 <v:stroke endarrow="block" joinstyle="miter"/>
               </v:shape>
             </w:pict>
@@ -8546,7 +8546,7 @@
           </mc:Choice>
           <mc:Fallback>
             <w:pict>
-              <v:rect w14:anchorId="2BB78984" id="Rectangle 95" o:spid="_x0000_s1026" style="position:absolute;margin-left:312.2pt;margin-top:139pt;width:16.7pt;height:20.15pt;z-index:251820032;visibility:visible;mso-wrap-style:square;mso-width-percent:0;mso-height-percent:0;mso-wrap-distance-left:9pt;mso-wrap-distance-top:0;mso-wrap-distance-right:9pt;mso-wrap-distance-bottom:0;mso-position-horizontal:absolute;mso-position-horizontal-relative:text;mso-position-vertical:absolute;mso-position-vertical-relative:text;mso-width-percent:0;mso-height-percent:0;mso-width-relative:margin;mso-height-relative:margin;v-text-anchor:middle" o:gfxdata="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" filled="f" strokecolor="#7f0000 [1600]" strokeweight="1pt"/>
+              <v:rect w14:anchorId="13F418F8" id="Rectangle 95" o:spid="_x0000_s1026" style="position:absolute;margin-left:312.2pt;margin-top:139pt;width:16.7pt;height:20.15pt;z-index:251820032;visibility:visible;mso-wrap-style:square;mso-width-percent:0;mso-height-percent:0;mso-wrap-distance-left:9pt;mso-wrap-distance-top:0;mso-wrap-distance-right:9pt;mso-wrap-distance-bottom:0;mso-position-horizontal:absolute;mso-position-horizontal-relative:text;mso-position-vertical:absolute;mso-position-vertical-relative:text;mso-width-percent:0;mso-height-percent:0;mso-width-relative:margin;mso-height-relative:margin;v-text-anchor:middle" o:gfxdata="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" filled="f" strokecolor="#7f0000 [1600]" strokeweight="1pt"/>
             </w:pict>
           </mc:Fallback>
         </mc:AlternateContent>
@@ -8621,7 +8621,7 @@
           </mc:Choice>
           <mc:Fallback>
             <w:pict>
-              <v:rect w14:anchorId="147BACAA" id="Rectangle 94" o:spid="_x0000_s1026" style="position:absolute;margin-left:312.2pt;margin-top:163.75pt;width:12.1pt;height:20.15pt;z-index:251817984;visibility:visible;mso-wrap-style:square;mso-width-percent:0;mso-height-percent:0;mso-wrap-distance-left:9pt;mso-wrap-distance-top:0;mso-wrap-distance-right:9pt;mso-wrap-distance-bottom:0;mso-position-horizontal:absolute;mso-position-horizontal-relative:text;mso-position-vertical:absolute;mso-position-vertical-relative:text;mso-width-percent:0;mso-height-percent:0;mso-width-relative:margin;mso-height-relative:margin;v-text-anchor:middle" o:gfxdata="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" filled="f" strokecolor="#7f0000 [1600]" strokeweight="1pt"/>
+              <v:rect w14:anchorId="4264ADE6" id="Rectangle 94" o:spid="_x0000_s1026" style="position:absolute;margin-left:312.2pt;margin-top:163.75pt;width:12.1pt;height:20.15pt;z-index:251817984;visibility:visible;mso-wrap-style:square;mso-width-percent:0;mso-height-percent:0;mso-wrap-distance-left:9pt;mso-wrap-distance-top:0;mso-wrap-distance-right:9pt;mso-wrap-distance-bottom:0;mso-position-horizontal:absolute;mso-position-horizontal-relative:text;mso-position-vertical:absolute;mso-position-vertical-relative:text;mso-width-percent:0;mso-height-percent:0;mso-width-relative:margin;mso-height-relative:margin;v-text-anchor:middle" o:gfxdata="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" filled="f" strokecolor="#7f0000 [1600]" strokeweight="1pt"/>
             </w:pict>
           </mc:Fallback>
         </mc:AlternateContent>
@@ -9064,6 +9064,107 @@
         <w:rPr>
           <w:noProof/>
         </w:rPr>
+        <mc:AlternateContent>
+          <mc:Choice Requires="wps">
+            <w:drawing>
+              <wp:anchor distT="0" distB="0" distL="114300" distR="114300" simplePos="0" relativeHeight="251829248" behindDoc="0" locked="0" layoutInCell="1" allowOverlap="1">
+                <wp:simplePos x="0" y="0"/>
+                <wp:positionH relativeFrom="column">
+                  <wp:posOffset>907059</wp:posOffset>
+                </wp:positionH>
+                <wp:positionV relativeFrom="paragraph">
+                  <wp:posOffset>457784</wp:posOffset>
+                </wp:positionV>
+                <wp:extent cx="1331367" cy="307238"/>
+                <wp:effectExtent l="0" t="0" r="21590" b="17145"/>
+                <wp:wrapNone/>
+                <wp:docPr id="103" name="Zone de texte 103"/>
+                <wp:cNvGraphicFramePr/>
+                <a:graphic xmlns:a="http://schemas.openxmlformats.org/drawingml/2006/main">
+                  <a:graphicData uri="http://schemas.microsoft.com/office/word/2010/wordprocessingShape">
+                    <wps:wsp>
+                      <wps:cNvSpPr txBox="1"/>
+                      <wps:spPr>
+                        <a:xfrm>
+                          <a:off x="0" y="0"/>
+                          <a:ext cx="1331367" cy="307238"/>
+                        </a:xfrm>
+                        <a:prstGeom prst="rect">
+                          <a:avLst/>
+                        </a:prstGeom>
+                        <a:solidFill>
+                          <a:schemeClr val="lt1"/>
+                        </a:solidFill>
+                        <a:ln w="6350">
+                          <a:solidFill>
+                            <a:prstClr val="black"/>
+                          </a:solidFill>
+                        </a:ln>
+                      </wps:spPr>
+                      <wps:txbx>
+                        <w:txbxContent>
+                          <w:p>
+                            <w:pPr>
+                              <w:rPr>
+                                <w:sz w:val="16"/>
+                              </w:rPr>
+                            </w:pPr>
+                            <w:r>
+                              <w:rPr>
+                                <w:sz w:val="16"/>
+                              </w:rPr>
+                              <w:t>Clignotement « chenille »</w:t>
+                            </w:r>
+                          </w:p>
+                        </w:txbxContent>
+                      </wps:txbx>
+                      <wps:bodyPr rot="0" spcFirstLastPara="0" vertOverflow="overflow" horzOverflow="overflow" vert="horz" wrap="square" lIns="91440" tIns="45720" rIns="91440" bIns="45720" numCol="1" spcCol="0" rtlCol="0" fromWordArt="0" anchor="t" anchorCtr="0" forceAA="0" compatLnSpc="1">
+                        <a:prstTxWarp prst="textNoShape">
+                          <a:avLst/>
+                        </a:prstTxWarp>
+                        <a:noAutofit/>
+                      </wps:bodyPr>
+                    </wps:wsp>
+                  </a:graphicData>
+                </a:graphic>
+                <wp14:sizeRelH relativeFrom="margin">
+                  <wp14:pctWidth>0</wp14:pctWidth>
+                </wp14:sizeRelH>
+                <wp14:sizeRelV relativeFrom="margin">
+                  <wp14:pctHeight>0</wp14:pctHeight>
+                </wp14:sizeRelV>
+              </wp:anchor>
+            </w:drawing>
+          </mc:Choice>
+          <mc:Fallback>
+            <w:pict>
+              <v:shape id="Zone de texte 103" o:spid="_x0000_s1068" type="#_x0000_t202" style="position:absolute;left:0;text-align:left;margin-left:71.4pt;margin-top:36.05pt;width:104.85pt;height:24.2pt;z-index:251829248;visibility:visible;mso-wrap-style:square;mso-width-percent:0;mso-height-percent:0;mso-wrap-distance-left:9pt;mso-wrap-distance-top:0;mso-wrap-distance-right:9pt;mso-wrap-distance-bottom:0;mso-position-horizontal:absolute;mso-position-horizontal-relative:text;mso-position-vertical:absolute;mso-position-vertical-relative:text;mso-width-percent:0;mso-height-percent:0;mso-width-relative:margin;mso-height-relative:margin;v-text-anchor:top" o:gfxdata="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" fillcolor="white [3201]" strokeweight=".5pt">
+                <v:textbox>
+                  <w:txbxContent>
+                    <w:p>
+                      <w:pPr>
+                        <w:rPr>
+                          <w:sz w:val="16"/>
+                        </w:rPr>
+                      </w:pPr>
+                      <w:r>
+                        <w:rPr>
+                          <w:sz w:val="16"/>
+                        </w:rPr>
+                        <w:t>Clignotement « chenille »</w:t>
+                      </w:r>
+                    </w:p>
+                  </w:txbxContent>
+                </v:textbox>
+              </v:shape>
+            </w:pict>
+          </mc:Fallback>
+        </mc:AlternateContent>
+      </w:r>
+      <w:r>
+        <w:rPr>
+          <w:noProof/>
+        </w:rPr>
         <w:drawing>
           <wp:inline distT="0" distB="0" distL="0" distR="0" wp14:anchorId="2D2E1840" wp14:editId="3F9F7F52">
             <wp:extent cx="2437267" cy="3343046"/>
@@ -9109,7 +9210,80 @@
     <w:p>
       <w:pPr>
         <w:ind w:left="-180"/>
-      </w:pPr>
+        <w:rPr>
+          <w:u w:val="single"/>
+        </w:rPr>
+      </w:pPr>
+      <w:r>
+        <w:rPr>
+          <w:u w:val="single"/>
+        </w:rPr>
+        <w:t xml:space="preserve">Module </w:t>
+      </w:r>
+      <w:proofErr w:type="spellStart"/>
+      <w:r>
+        <w:rPr>
+          <w:u w:val="single"/>
+        </w:rPr>
+        <w:t>processing</w:t>
+      </w:r>
+      <w:proofErr w:type="spellEnd"/>
+      <w:r>
+        <w:rPr>
+          <w:u w:val="single"/>
+        </w:rPr>
+        <w:t xml:space="preserve"> (module 3) :</w:t>
+      </w:r>
+    </w:p>
+    <w:p>
+      <w:pPr>
+        <w:ind w:left="-180"/>
+        <w:rPr>
+          <w:u w:val="single"/>
+        </w:rPr>
+      </w:pPr>
+      <w:bookmarkStart w:id="0" w:name="_GoBack"/>
+      <w:r>
+        <w:rPr>
+          <w:noProof/>
+        </w:rPr>
+        <w:drawing>
+          <wp:inline distT="0" distB="0" distL="0" distR="0" wp14:anchorId="6B85207F" wp14:editId="375F4A38">
+            <wp:extent cx="2589581" cy="3180583"/>
+            <wp:effectExtent l="0" t="0" r="1270" b="1270"/>
+            <wp:docPr id="104" name="Image 104"/>
+            <wp:cNvGraphicFramePr>
+              <a:graphicFrameLocks xmlns:a="http://schemas.openxmlformats.org/drawingml/2006/main" noChangeAspect="1"/>
+            </wp:cNvGraphicFramePr>
+            <a:graphic xmlns:a="http://schemas.openxmlformats.org/drawingml/2006/main">
+              <a:graphicData uri="http://schemas.openxmlformats.org/drawingml/2006/picture">
+                <pic:pic xmlns:pic="http://schemas.openxmlformats.org/drawingml/2006/picture">
+                  <pic:nvPicPr>
+                    <pic:cNvPr id="1" name=""/>
+                    <pic:cNvPicPr/>
+                  </pic:nvPicPr>
+                  <pic:blipFill>
+                    <a:blip r:embed="rId17"/>
+                    <a:stretch>
+                      <a:fillRect/>
+                    </a:stretch>
+                  </pic:blipFill>
+                  <pic:spPr>
+                    <a:xfrm>
+                      <a:off x="0" y="0"/>
+                      <a:ext cx="2601051" cy="3194670"/>
+                    </a:xfrm>
+                    <a:prstGeom prst="rect">
+                      <a:avLst/>
+                    </a:prstGeom>
+                  </pic:spPr>
+                </pic:pic>
+              </a:graphicData>
+            </a:graphic>
+          </wp:inline>
+        </w:drawing>
+      </w:r>
+      <w:bookmarkEnd w:id="0"/>
     </w:p>
     <w:p>
       <w:pPr>
@@ -9855,6 +10029,7 @@
         </w:rPr>
       </w:pPr>
       <w:proofErr w:type="spellStart"/>
+      <w:proofErr w:type="gramStart"/>
       <w:r>
         <w:rPr>
           <w:sz w:val="24"/>
@@ -9862,14 +10037,27 @@
         <w:t>int</w:t>
       </w:r>
       <w:proofErr w:type="spellEnd"/>
+      <w:proofErr w:type="gramEnd"/>
       <w:r>
         <w:rPr>
           <w:sz w:val="24"/>
         </w:rPr>
-        <w:t xml:space="preserve"> menu(void);</w:t>
-      </w:r>
-      <w:bookmarkStart w:id="0" w:name="_GoBack"/>
-      <w:bookmarkEnd w:id="0"/>
+        <w:t xml:space="preserve"> menu(</w:t>
+      </w:r>
+      <w:proofErr w:type="spellStart"/>
+      <w:r>
+        <w:rPr>
+          <w:sz w:val="24"/>
+        </w:rPr>
+        <w:t>void</w:t>
+      </w:r>
+      <w:proofErr w:type="spellEnd"/>
+      <w:r>
+        <w:rPr>
+          <w:sz w:val="24"/>
+        </w:rPr>
+        <w:t>);</w:t>
+      </w:r>
     </w:p>
     <w:p>
       <w:pPr>
@@ -10098,7 +10286,7 @@
           </mc:Choice>
           <mc:Fallback>
             <w:pict>
-              <v:shape w14:anchorId="542AE4E5" id="Zone de texte 3" o:spid="_x0000_s1068" type="#_x0000_t202" style="position:absolute;left:0;text-align:left;margin-left:-8.85pt;margin-top:.7pt;width:520.6pt;height:44pt;z-index:251661312;visibility:visible;mso-wrap-style:square;mso-width-percent:0;mso-height-percent:0;mso-wrap-distance-left:9pt;mso-wrap-distance-top:0;mso-wrap-distance-right:9pt;mso-wrap-distance-bottom:0;mso-position-horizontal:absolute;mso-position-horizontal-relative:text;mso-position-vertical:absolute;mso-position-vertical-relative:text;mso-width-percent:0;mso-height-percent:0;mso-width-relative:page;mso-height-relative:page;v-text-anchor:top" o:gfxdata="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" fillcolor="silver" stroked="f">
+              <v:shape w14:anchorId="542AE4E5" id="Zone de texte 3" o:spid="_x0000_s1069" type="#_x0000_t202" style="position:absolute;left:0;text-align:left;margin-left:-8.85pt;margin-top:.7pt;width:520.6pt;height:44pt;z-index:251661312;visibility:visible;mso-wrap-style:square;mso-width-percent:0;mso-height-percent:0;mso-wrap-distance-left:9pt;mso-wrap-distance-top:0;mso-wrap-distance-right:9pt;mso-wrap-distance-bottom:0;mso-position-horizontal:absolute;mso-position-horizontal-relative:text;mso-position-vertical:absolute;mso-position-vertical-relative:text;mso-width-percent:0;mso-height-percent:0;mso-width-relative:page;mso-height-relative:page;v-text-anchor:top" o:gfxdata="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" fillcolor="silver" stroked="f">
                 <v:fill rotate="t" angle="90" focus="100%" type="gradient"/>
                 <v:textbox>
                   <w:txbxContent>
@@ -14275,7 +14463,7 @@
         </mc:Choice>
         <mc:Fallback>
           <w:pict>
-            <v:rect w14:anchorId="3E9F1EDF" id="Rectangle 2" o:spid="_x0000_s1069" style="position:absolute;margin-left:-4.5pt;margin-top:38.45pt;width:603.3pt;height:31.3pt;z-index:-251661824;visibility:visible;mso-wrap-style:square;mso-width-percent:0;mso-height-percent:0;mso-wrap-distance-left:9.35pt;mso-wrap-distance-top:0;mso-wrap-distance-right:9.35pt;mso-wrap-distance-bottom:0;mso-position-horizontal:absolute;mso-position-horizontal-relative:page;mso-position-vertical:absolute;mso-position-vertical-relative:page;mso-width-percent:0;mso-height-percent:0;mso-width-relative:margin;mso-height-relative:page;v-text-anchor:middle" o:gfxdata="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" o:allowoverlap="f" fillcolor="red" stroked="f" strokeweight="1pt">
+            <v:rect w14:anchorId="3E9F1EDF" id="Rectangle 2" o:spid="_x0000_s1070" style="position:absolute;margin-left:-4.5pt;margin-top:38.45pt;width:603.3pt;height:31.3pt;z-index:-251661824;visibility:visible;mso-wrap-style:square;mso-width-percent:0;mso-height-percent:0;mso-wrap-distance-left:9.35pt;mso-wrap-distance-top:0;mso-wrap-distance-right:9.35pt;mso-wrap-distance-bottom:0;mso-position-horizontal:absolute;mso-position-horizontal-relative:page;mso-position-vertical:absolute;mso-position-vertical-relative:page;mso-width-percent:0;mso-height-percent:0;mso-width-relative:margin;mso-height-relative:page;v-text-anchor:middle" o:gfxdata="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" o:allowoverlap="f" fillcolor="red" stroked="f" strokeweight="1pt">
               <v:textbox>
                 <w:txbxContent>
                   <w:sdt>
@@ -14423,7 +14611,7 @@
               <v:stroke joinstyle="miter"/>
               <v:path gradientshapeok="t" o:connecttype="rect"/>
             </v:shapetype>
-            <v:shape id="Zone de texte 2" o:spid="_x0000_s1070" type="#_x0000_t202" style="position:absolute;margin-left:0;margin-top:-33.4pt;width:594pt;height:36pt;z-index:251657728;visibility:visible;mso-wrap-style:square;mso-width-percent:0;mso-height-percent:0;mso-wrap-distance-left:9pt;mso-wrap-distance-top:3.6pt;mso-wrap-distance-right:9pt;mso-wrap-distance-bottom:3.6pt;mso-position-horizontal:left;mso-position-horizontal-relative:page;mso-position-vertical:absolute;mso-position-vertical-relative:text;mso-width-percent:0;mso-height-percent:0;mso-width-relative:margin;mso-height-relative:margin;v-text-anchor:top" o:gfxdata="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" fillcolor="#c00000" stroked="f">
+            <v:shape id="Zone de texte 2" o:spid="_x0000_s1071" type="#_x0000_t202" style="position:absolute;margin-left:0;margin-top:-33.4pt;width:594pt;height:36pt;z-index:251657728;visibility:visible;mso-wrap-style:square;mso-width-percent:0;mso-height-percent:0;mso-wrap-distance-left:9pt;mso-wrap-distance-top:3.6pt;mso-wrap-distance-right:9pt;mso-wrap-distance-bottom:3.6pt;mso-position-horizontal:left;mso-position-horizontal-relative:page;mso-position-vertical:absolute;mso-position-vertical-relative:text;mso-width-percent:0;mso-height-percent:0;mso-width-relative:margin;mso-height-relative:margin;v-text-anchor:top" o:gfxdata="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" fillcolor="#c00000" stroked="f">
               <v:textbox>
                 <w:txbxContent>
                   <w:p>
@@ -17569,7 +17757,7 @@
 </file>
 
 <file path=customXml/itemProps1.xml><?xml version="1.0" encoding="utf-8"?>
-<ds:datastoreItem xmlns:ds="http://schemas.openxmlformats.org/officeDocument/2006/customXml" ds:itemID="{AC777FE7-ABC4-4747-92A1-AEACB15DD040}">
+<ds:datastoreItem xmlns:ds="http://schemas.openxmlformats.org/officeDocument/2006/customXml" ds:itemID="{D08D91E6-7BF5-47C9-A5A0-949AC3C6715D}">
   <ds:schemaRefs>
     <ds:schemaRef ds:uri="http://schemas.openxmlformats.org/officeDocument/2006/bibliography"/>
   </ds:schemaRefs>

</xml_diff>